<commit_message>
alterado cv, texts and favicon
</commit_message>
<xml_diff>
--- a/download/curriculo.docx
+++ b/download/curriculo.docx
@@ -135,15 +135,7 @@
         <w:rPr>
           <w:lang w:val="pt-BR"/>
         </w:rPr>
-        <w:t xml:space="preserve">tualmente estou construindo APIs que visam transformar um sistema legado em serviços escaláveis e resilientes, tendo como foco a experiência </w:t>
-      </w:r>
-      <w:bookmarkStart w:id="0" w:name="_GoBack"/>
-      <w:bookmarkEnd w:id="0"/>
-      <w:r>
-        <w:rPr>
-          <w:lang w:val="pt-BR"/>
-        </w:rPr>
-        <w:t xml:space="preserve">final dos usuários. </w:t>
+        <w:t xml:space="preserve">tualmente estou construindo APIs que visam transformar um sistema legado em serviços escaláveis e resilientes, tendo como foco a experiência final dos usuários. </w:t>
       </w:r>
       <w:r>
         <w:rPr>
@@ -177,7 +169,19 @@
           <w:lang w:val="pt-BR"/>
         </w:rPr>
         <w:br/>
-        <w:t>Ferramentas: GIT, Maven, Jenkins, Docker, Kubernetes, Postman</w:t>
+        <w:t>Ferramentas: GIT, Maven,</w:t>
+      </w:r>
+      <w:r>
+        <w:rPr>
+          <w:lang w:val="pt-BR"/>
+        </w:rPr>
+        <w:t xml:space="preserve"> Gradle,</w:t>
+      </w:r>
+      <w:r>
+        <w:rPr>
+          <w:lang w:val="pt-BR"/>
+        </w:rPr>
+        <w:t xml:space="preserve"> Jenkins, Docker, Kubernetes, Postman</w:t>
       </w:r>
       <w:r>
         <w:rPr>
@@ -536,17 +540,42 @@
     <w:p>
       <w:pPr>
         <w:pStyle w:val="ListBullet"/>
-      </w:pPr>
-      <w:r>
-        <w:t xml:space="preserve">Ferramentas que me auxiliam: Git, Gradle, Jenkins, Docker e Kubernetes, além de monitoramento com Sonar, Kibana e New Relic </w:t>
+        <w:rPr>
+          <w:rFonts w:ascii="Times New Roman" w:hAnsi="Times New Roman" w:cs="Times New Roman"/>
+          <w:sz w:val="24"/>
+          <w:szCs w:val="24"/>
+          <w:lang w:val="pt-BR" w:eastAsia="en-US"/>
+        </w:rPr>
+      </w:pPr>
+      <w:r>
+        <w:rPr>
+          <w:shd w:val="clear" w:color="auto" w:fill="FFFFFF"/>
+          <w:lang w:val="pt-BR" w:eastAsia="en-US"/>
+        </w:rPr>
+        <w:t>Ferramentas utilizadas: Git, Gradle, Jenkins, Docker e Kubernetes, além de monitoramento com Sonar, Kibana</w:t>
+      </w:r>
+      <w:bookmarkStart w:id="0" w:name="_GoBack"/>
+      <w:bookmarkEnd w:id="0"/>
+      <w:r>
+        <w:rPr>
+          <w:shd w:val="clear" w:color="auto" w:fill="FFFFFF"/>
+          <w:lang w:val="pt-BR" w:eastAsia="en-US"/>
+        </w:rPr>
+        <w:t xml:space="preserve"> e New Relic.</w:t>
       </w:r>
     </w:p>
     <w:p>
       <w:pPr>
         <w:pStyle w:val="ListBullet"/>
-      </w:pPr>
-      <w:r>
-        <w:t xml:space="preserve">Trabalho em uma Squad utilizando Agile com o framework SCRUM. </w:t>
+        <w:rPr>
+          <w:lang w:val="pt-BR" w:eastAsia="en-US"/>
+        </w:rPr>
+      </w:pPr>
+      <w:r>
+        <w:rPr>
+          <w:lang w:val="pt-BR" w:eastAsia="en-US"/>
+        </w:rPr>
+        <w:t>As equipes são distribuidas em Squads utilizando Agile com o framework Scrum ou Kanban.</w:t>
       </w:r>
     </w:p>
     <w:p>
@@ -3879,6 +3908,7 @@
     <w:rsid w:val="002158F3"/>
     <w:rsid w:val="00281B4A"/>
     <w:rsid w:val="003A095F"/>
+    <w:rsid w:val="00457957"/>
     <w:rsid w:val="00473B62"/>
     <w:rsid w:val="00846047"/>
     <w:rsid w:val="008E4489"/>
@@ -4715,7 +4745,7 @@
 </file>
 
 <file path=customXml/itemProps1.xml><?xml version="1.0" encoding="utf-8"?>
-<ds:datastoreItem xmlns:ds="http://schemas.openxmlformats.org/officeDocument/2006/customXml" ds:itemID="{39581585-053B-3445-9B3E-917C9451E764}">
+<ds:datastoreItem xmlns:ds="http://schemas.openxmlformats.org/officeDocument/2006/customXml" ds:itemID="{2C0FA906-A0F2-1F42-BCEC-69A1CDB86C73}">
   <ds:schemaRefs>
     <ds:schemaRef ds:uri="http://schemas.openxmlformats.org/officeDocument/2006/bibliography"/>
   </ds:schemaRefs>

</xml_diff>